<commit_message>
Updated readme and fixed some bugs
</commit_message>
<xml_diff>
--- a/CRS_auto/CRS_auto readme.docx
+++ b/CRS_auto/CRS_auto readme.docx
@@ -9,26 +9,26 @@
           <w:szCs w:val="40"/>
         </w:rPr>
       </w:pPr>
-      <w:proofErr w:type="spellStart"/>
       <w:r>
         <w:rPr>
           <w:sz w:val="40"/>
           <w:szCs w:val="40"/>
         </w:rPr>
-        <w:t>CRS_auto</w:t>
-      </w:r>
-      <w:proofErr w:type="spellEnd"/>
+        <w:t>CRS_auto Readme</w:t>
+      </w:r>
       <w:r>
         <w:rPr>
           <w:sz w:val="40"/>
           <w:szCs w:val="40"/>
         </w:rPr>
-        <w:t xml:space="preserve"> Readme</w:t>
-      </w:r>
-    </w:p>
-    <w:p>
-      <w:pPr>
-        <w:rPr>
+        <w:t xml:space="preserve"> by B. Parazin</w:t>
+      </w:r>
+    </w:p>
+    <w:p>
+      <w:pPr>
+        <w:rPr>
+          <w:i/>
+          <w:iCs/>
           <w:sz w:val="30"/>
           <w:szCs w:val="30"/>
         </w:rPr>
@@ -40,7 +40,6 @@
         </w:rPr>
         <w:t xml:space="preserve">Hello, this is a guide to using crs_auto.py in order to perform constant rate of supply age calculations on sediment cores. In order to use this, you need to have a python3 installed on your computer with the packages </w:t>
       </w:r>
-      <w:proofErr w:type="spellStart"/>
       <w:r>
         <w:rPr>
           <w:sz w:val="30"/>
@@ -53,15 +52,7 @@
           <w:sz w:val="30"/>
           <w:szCs w:val="30"/>
         </w:rPr>
-        <w:t>umpy</w:t>
-      </w:r>
-      <w:proofErr w:type="spellEnd"/>
-      <w:r>
-        <w:rPr>
-          <w:sz w:val="30"/>
-          <w:szCs w:val="30"/>
-        </w:rPr>
-        <w:t xml:space="preserve"> and </w:t>
+        <w:t xml:space="preserve">umpy and </w:t>
       </w:r>
       <w:r>
         <w:rPr>
@@ -96,23 +87,7 @@
           <w:sz w:val="30"/>
           <w:szCs w:val="30"/>
         </w:rPr>
-        <w:t xml:space="preserve">, it’s recommended that you install python from the anaconda repository, which comes with </w:t>
-      </w:r>
-      <w:proofErr w:type="spellStart"/>
-      <w:r>
-        <w:rPr>
-          <w:sz w:val="30"/>
-          <w:szCs w:val="30"/>
-        </w:rPr>
-        <w:t>Numpy</w:t>
-      </w:r>
-      <w:proofErr w:type="spellEnd"/>
-      <w:r>
-        <w:rPr>
-          <w:sz w:val="30"/>
-          <w:szCs w:val="30"/>
-        </w:rPr>
-        <w:t xml:space="preserve"> and Pandas preinstalled, which can be found </w:t>
+        <w:t xml:space="preserve">, it’s recommended that you install python from the anaconda repository, which comes with Numpy and Pandas preinstalled, which can be found </w:t>
       </w:r>
       <w:hyperlink r:id="rId5" w:history="1">
         <w:r>
@@ -132,7 +107,6 @@
         <w:t xml:space="preserve">. If you have python installed, but are missing </w:t>
       </w:r>
       <w:hyperlink r:id="rId6" w:history="1">
-        <w:proofErr w:type="spellStart"/>
         <w:r>
           <w:rPr>
             <w:rStyle w:val="Hyperlink"/>
@@ -141,7 +115,6 @@
           </w:rPr>
           <w:t>Numpy</w:t>
         </w:r>
-        <w:proofErr w:type="spellEnd"/>
       </w:hyperlink>
       <w:r>
         <w:rPr>
@@ -167,6 +140,45 @@
         </w:rPr>
         <w:t xml:space="preserve">, the installation pages for both packages are linked here, which have tutorials on how to remedy that. </w:t>
       </w:r>
+      <w:r>
+        <w:rPr>
+          <w:sz w:val="30"/>
+          <w:szCs w:val="30"/>
+        </w:rPr>
+        <w:t xml:space="preserve">You should also update your </w:t>
+      </w:r>
+      <w:r>
+        <w:rPr>
+          <w:sz w:val="30"/>
+          <w:szCs w:val="30"/>
+        </w:rPr>
+        <w:tab/>
+        <w:t xml:space="preserve">PATH variable to include the anaconda distribution, which should be located at </w:t>
+      </w:r>
+      <w:r>
+        <w:rPr>
+          <w:sz w:val="30"/>
+          <w:szCs w:val="30"/>
+        </w:rPr>
+        <w:t>C:\Users\User_name\AppData\Local\Continuum\anaconda3\</w:t>
+      </w:r>
+      <w:r>
+        <w:rPr>
+          <w:sz w:val="30"/>
+          <w:szCs w:val="30"/>
+        </w:rPr>
+        <w:t xml:space="preserve">. Instructions on how to add that to the PATH are </w:t>
+      </w:r>
+      <w:hyperlink r:id="rId8" w:history="1">
+        <w:r>
+          <w:rPr>
+            <w:rStyle w:val="Hyperlink"/>
+            <w:sz w:val="30"/>
+            <w:szCs w:val="30"/>
+          </w:rPr>
+          <w:t>here</w:t>
+        </w:r>
+      </w:hyperlink>
     </w:p>
     <w:p>
       <w:pPr>
@@ -238,21 +250,12 @@
           <w:szCs w:val="30"/>
         </w:rPr>
       </w:pPr>
-      <w:proofErr w:type="spellStart"/>
-      <w:r>
-        <w:rPr>
-          <w:sz w:val="30"/>
-          <w:szCs w:val="30"/>
-        </w:rPr>
-        <w:t>depth_low</w:t>
-      </w:r>
-      <w:proofErr w:type="spellEnd"/>
-      <w:r>
-        <w:rPr>
-          <w:sz w:val="30"/>
-          <w:szCs w:val="30"/>
-        </w:rPr>
-        <w:t xml:space="preserve"> (cm)</w:t>
+      <w:r>
+        <w:rPr>
+          <w:sz w:val="30"/>
+          <w:szCs w:val="30"/>
+        </w:rPr>
+        <w:t>depth_low (cm)</w:t>
       </w:r>
     </w:p>
     <w:p>
@@ -439,8 +442,93 @@
           <w:sz w:val="30"/>
           <w:szCs w:val="30"/>
         </w:rPr>
+        <w:lastRenderedPageBreak/>
         <w:t>This is the error in lead 210 activity, as derived from the gamma data as well</w:t>
       </w:r>
+      <w:r>
+        <w:rPr>
+          <w:sz w:val="30"/>
+          <w:szCs w:val="30"/>
+        </w:rPr>
+        <w:t xml:space="preserve">, whatever sigma-error these </w:t>
+      </w:r>
+      <w:r>
+        <w:rPr>
+          <w:sz w:val="30"/>
+          <w:szCs w:val="30"/>
+        </w:rPr>
+        <w:t>are</w:t>
+      </w:r>
+      <w:r>
+        <w:rPr>
+          <w:sz w:val="30"/>
+          <w:szCs w:val="30"/>
+        </w:rPr>
+        <w:t xml:space="preserve">, </w:t>
+      </w:r>
+      <w:r>
+        <w:rPr>
+          <w:sz w:val="30"/>
+          <w:szCs w:val="30"/>
+        </w:rPr>
+        <w:t xml:space="preserve">the </w:t>
+      </w:r>
+      <w:r>
+        <w:rPr>
+          <w:sz w:val="30"/>
+          <w:szCs w:val="30"/>
+        </w:rPr>
+        <w:t>sigma</w:t>
+      </w:r>
+      <w:r>
+        <w:rPr>
+          <w:sz w:val="30"/>
+          <w:szCs w:val="30"/>
+        </w:rPr>
+        <w:t xml:space="preserve"> of the year</w:t>
+      </w:r>
+      <w:r>
+        <w:rPr>
+          <w:sz w:val="30"/>
+          <w:szCs w:val="30"/>
+        </w:rPr>
+        <w:t xml:space="preserve"> errors</w:t>
+      </w:r>
+      <w:r>
+        <w:rPr>
+          <w:sz w:val="30"/>
+          <w:szCs w:val="30"/>
+        </w:rPr>
+        <w:t xml:space="preserve"> at the end</w:t>
+      </w:r>
+      <w:r>
+        <w:rPr>
+          <w:sz w:val="30"/>
+          <w:szCs w:val="30"/>
+        </w:rPr>
+        <w:t xml:space="preserve"> </w:t>
+      </w:r>
+      <w:r>
+        <w:rPr>
+          <w:sz w:val="30"/>
+          <w:szCs w:val="30"/>
+        </w:rPr>
+        <w:t xml:space="preserve">will be the same </w:t>
+      </w:r>
+      <w:r>
+        <w:rPr>
+          <w:sz w:val="30"/>
+          <w:szCs w:val="30"/>
+        </w:rPr>
+        <w:t>(probably, error propagation is hard)</w:t>
+      </w:r>
+      <w:r>
+        <w:rPr>
+          <w:sz w:val="30"/>
+          <w:szCs w:val="30"/>
+        </w:rPr>
+        <w:t>. Usually this is 1-sigma</w:t>
+      </w:r>
     </w:p>
     <w:p>
       <w:pPr>
@@ -483,7 +571,6 @@
           <w:sz w:val="30"/>
           <w:szCs w:val="30"/>
         </w:rPr>
-        <w:lastRenderedPageBreak/>
         <w:t xml:space="preserve">An example of a </w:t>
       </w:r>
       <w:r>
@@ -500,16 +587,41 @@
         </w:rPr>
         <w:t xml:space="preserve"> CSV can be seen below</w:t>
       </w:r>
-    </w:p>
-    <w:p>
-      <w:pPr>
-        <w:rPr>
-          <w:sz w:val="30"/>
-          <w:szCs w:val="30"/>
-        </w:rPr>
-      </w:pPr>
-      <w:r>
-        <w:rPr>
+      <w:r>
+        <w:rPr>
+          <w:sz w:val="30"/>
+          <w:szCs w:val="30"/>
+        </w:rPr>
+        <w:t xml:space="preserve">, and an example file, example_csv.csv is included containing data from </w:t>
+      </w:r>
+      <w:hyperlink r:id="rId9" w:history="1">
+        <w:r>
+          <w:rPr>
+            <w:rStyle w:val="Hyperlink"/>
+            <w:sz w:val="30"/>
+            <w:szCs w:val="30"/>
+          </w:rPr>
+          <w:t>this</w:t>
+        </w:r>
+      </w:hyperlink>
+      <w:r>
+        <w:rPr>
+          <w:sz w:val="30"/>
+          <w:szCs w:val="30"/>
+        </w:rPr>
+        <w:t xml:space="preserve"> paper</w:t>
+      </w:r>
+    </w:p>
+    <w:p>
+      <w:pPr>
+        <w:rPr>
+          <w:sz w:val="30"/>
+          <w:szCs w:val="30"/>
+        </w:rPr>
+      </w:pPr>
+      <w:r>
+        <w:rPr>
+          <w:noProof/>
           <w:sz w:val="30"/>
           <w:szCs w:val="30"/>
         </w:rPr>
@@ -529,7 +641,7 @@
                     <pic:cNvPicPr/>
                   </pic:nvPicPr>
                   <pic:blipFill>
-                    <a:blip r:embed="rId8"/>
+                    <a:blip r:embed="rId10"/>
                     <a:stretch>
                       <a:fillRect/>
                     </a:stretch>
@@ -578,19 +690,69 @@
         </w:rPr>
         <w:t>, you can format the data with the correct column headers in excel, and then “file -&gt; save as” and change the file type from “Excel Workbook (*.xlsx)” to “CSV UTF-8 (Comma delimited) (*.csv)”</w:t>
       </w:r>
-    </w:p>
-    <w:p>
-      <w:pPr>
-        <w:rPr>
-          <w:sz w:val="30"/>
-          <w:szCs w:val="30"/>
-        </w:rPr>
-      </w:pPr>
-      <w:r>
-        <w:rPr>
-          <w:sz w:val="30"/>
-          <w:szCs w:val="30"/>
-        </w:rPr>
+      <w:r>
+        <w:rPr>
+          <w:sz w:val="30"/>
+          <w:szCs w:val="30"/>
+        </w:rPr>
+        <w:t xml:space="preserve"> or </w:t>
+      </w:r>
+      <w:r>
+        <w:rPr>
+          <w:sz w:val="30"/>
+          <w:szCs w:val="30"/>
+        </w:rPr>
+        <w:t>“CSV (Comma delimited) (*.csv)”</w:t>
+      </w:r>
+      <w:r>
+        <w:rPr>
+          <w:sz w:val="30"/>
+          <w:szCs w:val="30"/>
+        </w:rPr>
+        <w:t xml:space="preserve"> depending on your version of python installed. (If </w:t>
+      </w:r>
+      <w:r>
+        <w:rPr>
+          <w:sz w:val="30"/>
+          <w:szCs w:val="30"/>
+        </w:rPr>
+        <w:t>the UTF-8</w:t>
+      </w:r>
+      <w:r>
+        <w:rPr>
+          <w:sz w:val="30"/>
+          <w:szCs w:val="30"/>
+        </w:rPr>
+        <w:t xml:space="preserve"> doesn’t work, try the other</w:t>
+      </w:r>
+      <w:r>
+        <w:rPr>
+          <w:sz w:val="30"/>
+          <w:szCs w:val="30"/>
+        </w:rPr>
+        <w:t>, especially with older Pandas and Python versions</w:t>
+      </w:r>
+      <w:r>
+        <w:rPr>
+          <w:sz w:val="30"/>
+          <w:szCs w:val="30"/>
+        </w:rPr>
+        <w:t>)</w:t>
+      </w:r>
+    </w:p>
+    <w:p>
+      <w:pPr>
+        <w:rPr>
+          <w:sz w:val="30"/>
+          <w:szCs w:val="30"/>
+        </w:rPr>
+      </w:pPr>
+      <w:r>
+        <w:rPr>
+          <w:sz w:val="30"/>
+          <w:szCs w:val="30"/>
+        </w:rPr>
+        <w:lastRenderedPageBreak/>
         <w:t>Lastly, once the csv is prepared and properly formatted, it should be moved into the same folder as CRS_auto.py for easy access by the program later on</w:t>
       </w:r>
     </w:p>
@@ -640,10 +802,10 @@
       </w:pPr>
       <w:r>
         <w:rPr>
-          <w:sz w:val="30"/>
-          <w:szCs w:val="30"/>
-        </w:rPr>
-        <w:lastRenderedPageBreak/>
+          <w:noProof/>
+          <w:sz w:val="30"/>
+          <w:szCs w:val="30"/>
+        </w:rPr>
         <w:drawing>
           <wp:inline distT="0" distB="0" distL="0" distR="0" wp14:anchorId="33EB47B4" wp14:editId="1674D002">
             <wp:extent cx="5943600" cy="3512820"/>
@@ -660,7 +822,7 @@
                     <pic:cNvPicPr/>
                   </pic:nvPicPr>
                   <pic:blipFill>
-                    <a:blip r:embed="rId9"/>
+                    <a:blip r:embed="rId11"/>
                     <a:stretch>
                       <a:fillRect/>
                     </a:stretch>
@@ -700,14 +862,7 @@
           <w:sz w:val="30"/>
           <w:szCs w:val="30"/>
         </w:rPr>
-        <w:t xml:space="preserve">, </w:t>
-      </w:r>
-      <w:r>
-        <w:rPr>
-          <w:sz w:val="30"/>
-          <w:szCs w:val="30"/>
-        </w:rPr>
-        <w:t xml:space="preserve">if this is the Cs137 spike caused by large amounts of nuclear tests prior to the 1963 </w:t>
+        <w:t xml:space="preserve">, if this is the Cs137 spike caused by large amounts of nuclear tests prior to the 1963 </w:t>
       </w:r>
       <w:r>
         <w:rPr>
@@ -749,28 +904,22 @@
           <w:sz w:val="30"/>
           <w:szCs w:val="30"/>
         </w:rPr>
-        <w:t>If</w:t>
-      </w:r>
-      <w:r>
-        <w:rPr>
-          <w:sz w:val="30"/>
-          <w:szCs w:val="30"/>
-        </w:rPr>
-        <w:t xml:space="preserve"> this is the Cs137 spike caused by the Chernobyl disaster</w:t>
-      </w:r>
-      <w:r>
-        <w:rPr>
-          <w:sz w:val="30"/>
-          <w:szCs w:val="30"/>
-        </w:rPr>
-        <w:t xml:space="preserve">, the age is </w:t>
-      </w:r>
-      <w:r>
-        <w:rPr>
-          <w:sz w:val="30"/>
-          <w:szCs w:val="30"/>
-        </w:rPr>
-        <w:t xml:space="preserve">how many years before the core was taken 1986 was. Note that the Chernobyl spike will only be visible in cores taken in </w:t>
+        <w:t xml:space="preserve">If this is the Cs137 spike caused by the Chernobyl disaster, the age is </w:t>
+      </w:r>
+      <w:r>
+        <w:rPr>
+          <w:sz w:val="30"/>
+          <w:szCs w:val="30"/>
+        </w:rPr>
+        <w:t xml:space="preserve">how many years before the core was taken </w:t>
+      </w:r>
+      <w:r>
+        <w:rPr>
+          <w:sz w:val="30"/>
+          <w:szCs w:val="30"/>
+        </w:rPr>
+        <w:lastRenderedPageBreak/>
+        <w:t xml:space="preserve">1986 was. Note that the Chernobyl spike will only be visible in cores taken in </w:t>
       </w:r>
       <w:r>
         <w:rPr>
@@ -835,15 +984,7 @@
           <w:sz w:val="30"/>
           <w:szCs w:val="30"/>
         </w:rPr>
-        <w:t xml:space="preserve">. If there is an </w:t>
-      </w:r>
-      <w:r>
-        <w:rPr>
-          <w:sz w:val="30"/>
-          <w:szCs w:val="30"/>
-        </w:rPr>
-        <w:lastRenderedPageBreak/>
-        <w:t xml:space="preserve">outlier in that set, it is recommended that you determine the Pb210 background activity via some other method and input </w:t>
+        <w:t xml:space="preserve">. If there is an outlier in that set, it is recommended that you determine the Pb210 background activity via some other method and input </w:t>
       </w:r>
       <w:r>
         <w:rPr>
@@ -922,23 +1063,7 @@
           <w:sz w:val="30"/>
           <w:szCs w:val="30"/>
         </w:rPr>
-        <w:t xml:space="preserve"> activate your python environment that has </w:t>
-      </w:r>
-      <w:proofErr w:type="spellStart"/>
-      <w:r>
-        <w:rPr>
-          <w:sz w:val="30"/>
-          <w:szCs w:val="30"/>
-        </w:rPr>
-        <w:t>Numpy</w:t>
-      </w:r>
-      <w:proofErr w:type="spellEnd"/>
-      <w:r>
-        <w:rPr>
-          <w:sz w:val="30"/>
-          <w:szCs w:val="30"/>
-        </w:rPr>
-        <w:t xml:space="preserve"> and Pandas</w:t>
+        <w:t xml:space="preserve"> activate your python environment that has Numpy and Pandas</w:t>
       </w:r>
       <w:r>
         <w:rPr>
@@ -954,7 +1079,7 @@
         </w:rPr>
         <w:t xml:space="preserve"> navigate to the folder containing both CRS_auto.py and your formatted CSV file. Tutorials on navigating folders in command prompt for </w:t>
       </w:r>
-      <w:hyperlink r:id="rId10" w:history="1">
+      <w:hyperlink r:id="rId12" w:history="1">
         <w:r>
           <w:rPr>
             <w:rStyle w:val="Hyperlink"/>
@@ -971,7 +1096,7 @@
         </w:rPr>
         <w:t xml:space="preserve"> and </w:t>
       </w:r>
-      <w:hyperlink r:id="rId11" w:history="1">
+      <w:hyperlink r:id="rId13" w:history="1">
         <w:r>
           <w:rPr>
             <w:rStyle w:val="Hyperlink"/>
@@ -1000,23 +1125,7 @@
           <w:sz w:val="30"/>
           <w:szCs w:val="30"/>
         </w:rPr>
-        <w:t xml:space="preserve">Once there, you can run </w:t>
-      </w:r>
-      <w:proofErr w:type="spellStart"/>
-      <w:r>
-        <w:rPr>
-          <w:sz w:val="30"/>
-          <w:szCs w:val="30"/>
-        </w:rPr>
-        <w:t>CRS_auto</w:t>
-      </w:r>
-      <w:proofErr w:type="spellEnd"/>
-      <w:r>
-        <w:rPr>
-          <w:sz w:val="30"/>
-          <w:szCs w:val="30"/>
-        </w:rPr>
-        <w:t xml:space="preserve"> by typing “python CRS_auto.py” </w:t>
+        <w:t xml:space="preserve">Once there, you can run CRS_auto by typing “python CRS_auto.py” </w:t>
       </w:r>
     </w:p>
     <w:p>
@@ -1123,8 +1232,85 @@
           <w:sz w:val="30"/>
           <w:szCs w:val="30"/>
         </w:rPr>
-        <w:t xml:space="preserve">Additionally, if you use a reference date, the age of any layer after the reference date cannot be gotten, so instead the ages of the layers between the reference date and equilibrium layer are found using the default reference-dateless method, which can lead to some weirdness with older sediment supposedly on top of younger sediments, so keep an eye out for that. </w:t>
-      </w:r>
+        <w:t xml:space="preserve">Additionally, if you use a reference </w:t>
+      </w:r>
+      <w:r>
+        <w:rPr>
+          <w:sz w:val="30"/>
+          <w:szCs w:val="30"/>
+        </w:rPr>
+        <w:lastRenderedPageBreak/>
+        <w:t xml:space="preserve">date, the age of any layer after the reference date cannot be gotten, so instead the ages of the layers between the reference date and equilibrium layer are found using the default reference-dateless method, which can lead to some weirdness with older sediment supposedly on top of younger sediments, so keep an eye out for that. </w:t>
+      </w:r>
+    </w:p>
+    <w:p>
+      <w:pPr>
+        <w:rPr>
+          <w:sz w:val="30"/>
+          <w:szCs w:val="30"/>
+        </w:rPr>
+      </w:pPr>
+      <w:r>
+        <w:rPr>
+          <w:sz w:val="30"/>
+          <w:szCs w:val="30"/>
+        </w:rPr>
+        <w:t>If you see a “</w:t>
+      </w:r>
+      <w:r>
+        <w:rPr>
+          <w:sz w:val="30"/>
+          <w:szCs w:val="30"/>
+        </w:rPr>
+        <w:t>RuntimeWarning: invalid value encountered in log t = 1 / LAMBDA * np.log(a_0 / (a_0 - a_hat))</w:t>
+      </w:r>
+      <w:r>
+        <w:rPr>
+          <w:sz w:val="30"/>
+          <w:szCs w:val="30"/>
+        </w:rPr>
+        <w:t>” that is to be expected, no issues there</w:t>
+      </w:r>
+    </w:p>
+    <w:p>
+      <w:pPr>
+        <w:rPr>
+          <w:sz w:val="36"/>
+          <w:szCs w:val="36"/>
+        </w:rPr>
+      </w:pPr>
+      <w:r>
+        <w:rPr>
+          <w:sz w:val="36"/>
+          <w:szCs w:val="36"/>
+        </w:rPr>
+        <w:t>Troubleshooting &amp; further advice</w:t>
+      </w:r>
+    </w:p>
+    <w:p>
+      <w:pPr>
+        <w:rPr>
+          <w:sz w:val="30"/>
+          <w:szCs w:val="30"/>
+        </w:rPr>
+      </w:pPr>
+      <w:r>
+        <w:rPr>
+          <w:sz w:val="30"/>
+          <w:szCs w:val="30"/>
+        </w:rPr>
+        <w:t xml:space="preserve">If you run into trouble setting up or using CRS_auto, you can message B. on slack or at their email address </w:t>
+      </w:r>
+      <w:hyperlink r:id="rId14" w:history="1">
+        <w:r>
+          <w:rPr>
+            <w:rStyle w:val="Hyperlink"/>
+            <w:sz w:val="30"/>
+            <w:szCs w:val="30"/>
+          </w:rPr>
+          <w:t>Parazin.b@northeastern.edu</w:t>
+        </w:r>
+      </w:hyperlink>
     </w:p>
     <w:sectPr>
       <w:pgSz w:w="12240" w:h="15840"/>

</xml_diff>